<commit_message>
Fix original Google doc formatting that resulted in Markdown errors or warnings
</commit_message>
<xml_diff>
--- a/docs/gdrive_source/Tasks/ACCESS Allocated Resource Integration Coordination v1.docx
+++ b/docs/gdrive_source/Tasks/ACCESS Allocated Resource Integration Coordination v1.docx
@@ -40,22 +40,106 @@
     </w:p>
     <w:p>
       <w:pPr>
-        <w:pStyle w:val="Heading3"/>
-        <w:rPr/>
-      </w:pPr>
-      <w:bookmarkStart w:colFirst="0" w:colLast="0" w:name="_1cmeu7neoatn" w:id="2"/>
+        <w:rPr>
+          <w:sz w:val="24"/>
+          <w:szCs w:val="24"/>
+        </w:rPr>
+      </w:pPr>
+      <w:r>
+        <w:rPr>
+          <w:b w:val="1"/>
+          <w:sz w:val="24"/>
+          <w:szCs w:val="24"/>
+          <w:rtl w:val="0"/>
+        </w:rPr>
+        <w:t xml:space="preserve">Task Type(s)</w:t>
+      </w:r>
+      <w:r>
+        <w:rPr>
+          <w:sz w:val="24"/>
+          <w:szCs w:val="24"/>
+          <w:rtl w:val="0"/>
+        </w:rPr>
+        <w:t xml:space="preserve">: Coordination</w:t>
+        <w:br w:type="textWrapping"/>
+      </w:r>
+      <w:r>
+        <w:rPr>
+          <w:b w:val="1"/>
+          <w:sz w:val="24"/>
+          <w:szCs w:val="24"/>
+          <w:rtl w:val="0"/>
+        </w:rPr>
+        <w:t xml:space="preserve">Start by phase</w:t>
+      </w:r>
+      <w:r>
+        <w:rPr>
+          <w:sz w:val="24"/>
+          <w:szCs w:val="24"/>
+          <w:rtl w:val="0"/>
+        </w:rPr>
+        <w:t xml:space="preserve">: Planning</w:t>
+        <w:br w:type="textWrapping"/>
+      </w:r>
+      <w:r>
+        <w:rPr>
+          <w:b w:val="1"/>
+          <w:sz w:val="24"/>
+          <w:szCs w:val="24"/>
+          <w:rtl w:val="0"/>
+        </w:rPr>
+        <w:t xml:space="preserve">Complete by phase</w:t>
+      </w:r>
+      <w:r>
+        <w:rPr>
+          <w:sz w:val="24"/>
+          <w:szCs w:val="24"/>
+          <w:rtl w:val="0"/>
+        </w:rPr>
+        <w:t xml:space="preserve">: ongoing</w:t>
+        <w:br w:type="textWrapping"/>
+      </w:r>
+      <w:r>
+        <w:rPr>
+          <w:b w:val="1"/>
+          <w:sz w:val="24"/>
+          <w:szCs w:val="24"/>
+          <w:rtl w:val="0"/>
+        </w:rPr>
+        <w:t xml:space="preserve">RP role(s)</w:t>
+      </w:r>
+      <w:r>
+        <w:rPr>
+          <w:sz w:val="24"/>
+          <w:szCs w:val="24"/>
+          <w:rtl w:val="0"/>
+        </w:rPr>
+        <w:t xml:space="preserve">: PI and co-PI(s), Resource integration coordinator(s)</w:t>
+      </w:r>
+    </w:p>
+    <w:p>
+      <w:pPr>
+        <w:pStyle w:val="Heading1"/>
+        <w:rPr/>
+      </w:pPr>
+      <w:bookmarkStart w:colFirst="0" w:colLast="0" w:name="_wg7wlqhg2tml" w:id="2"/>
       <w:bookmarkEnd w:id="2"/>
       <w:r>
         <w:rPr>
           <w:rtl w:val="0"/>
         </w:rPr>
-        <w:t xml:space="preserve">Task Type(s): Coordination</w:t>
-        <w:br w:type="textWrapping"/>
-        <w:t xml:space="preserve">Start by phase: Planning</w:t>
-        <w:br w:type="textWrapping"/>
-        <w:t xml:space="preserve">Complete by phase: ongoing</w:t>
-        <w:br w:type="textWrapping"/>
-        <w:t xml:space="preserve">RP role(s): PI and co-PI(s), Resource integration coordinator(s)</w:t>
+        <w:t xml:space="preserve">Summary</w:t>
+      </w:r>
+    </w:p>
+    <w:p>
+      <w:pPr>
+        <w:rPr/>
+      </w:pPr>
+      <w:r>
+        <w:rPr>
+          <w:rtl w:val="0"/>
+        </w:rPr>
+        <w:t xml:space="preserve">A resource provider wishing to integrate an ACCESS allocated compute, storage, or cloud resource contacts ACCESS to start the integration process, provides basic resource information, and identifies resource provider staff contacts that will be involved in coordination, technical integration, and ongoing support activities. </w:t>
       </w:r>
     </w:p>
     <w:p>
@@ -63,24 +147,50 @@
         <w:pStyle w:val="Heading1"/>
         <w:rPr/>
       </w:pPr>
-      <w:bookmarkStart w:colFirst="0" w:colLast="0" w:name="_wg7wlqhg2tml" w:id="3"/>
+      <w:bookmarkStart w:colFirst="0" w:colLast="0" w:name="_8e3vikzea5p" w:id="3"/>
       <w:bookmarkEnd w:id="3"/>
       <w:r>
         <w:rPr>
           <w:rtl w:val="0"/>
         </w:rPr>
-        <w:t xml:space="preserve">Summary</w:t>
-      </w:r>
-    </w:p>
-    <w:p>
-      <w:pPr>
-        <w:rPr/>
-      </w:pPr>
-      <w:r>
-        <w:rPr>
-          <w:rtl w:val="0"/>
-        </w:rPr>
-        <w:t xml:space="preserve">A resource provider wishing to integrate an ACCESS allocated compute, storage, or cloud resource contacts ACCESS to start the integration process, provides basic resource information, and identifies resource provider staff contacts that will be involved in coordination, technical integration, and ongoing support activities. </w:t>
+        <w:t xml:space="preserve">Support Information</w:t>
+      </w:r>
+    </w:p>
+    <w:p>
+      <w:pPr>
+        <w:rPr/>
+      </w:pPr>
+      <w:r>
+        <w:rPr>
+          <w:rtl w:val="0"/>
+        </w:rPr>
+        <w:t xml:space="preserve">For assistance with this task see the </w:t>
+      </w:r>
+      <w:r>
+        <w:rPr>
+          <w:i w:val="1"/>
+          <w:rtl w:val="0"/>
+        </w:rPr>
+        <w:t xml:space="preserve">Support Information</w:t>
+      </w:r>
+      <w:r>
+        <w:rPr>
+          <w:rtl w:val="0"/>
+        </w:rPr>
+        <w:t xml:space="preserve"> section in the </w:t>
+      </w:r>
+      <w:r>
+        <w:rPr>
+          <w:i w:val="1"/>
+          <w:rtl w:val="0"/>
+        </w:rPr>
+        <w:t xml:space="preserve">Integration Roadmap Description</w:t>
+      </w:r>
+      <w:r>
+        <w:rPr>
+          <w:rtl w:val="0"/>
+        </w:rPr>
+        <w:t xml:space="preserve">.</w:t>
       </w:r>
     </w:p>
     <w:p>
@@ -88,50 +198,25 @@
         <w:pStyle w:val="Heading1"/>
         <w:rPr/>
       </w:pPr>
-      <w:bookmarkStart w:colFirst="0" w:colLast="0" w:name="_8e3vikzea5p" w:id="4"/>
+      <w:bookmarkStart w:colFirst="0" w:colLast="0" w:name="_6i348loevvpr" w:id="4"/>
       <w:bookmarkEnd w:id="4"/>
       <w:r>
         <w:rPr>
           <w:rtl w:val="0"/>
         </w:rPr>
-        <w:t xml:space="preserve">Support Information</w:t>
-      </w:r>
-    </w:p>
-    <w:p>
-      <w:pPr>
-        <w:rPr/>
-      </w:pPr>
-      <w:r>
-        <w:rPr>
-          <w:rtl w:val="0"/>
-        </w:rPr>
-        <w:t xml:space="preserve">For assistance with this task see the </w:t>
-      </w:r>
-      <w:r>
-        <w:rPr>
-          <w:i w:val="1"/>
-          <w:rtl w:val="0"/>
-        </w:rPr>
-        <w:t xml:space="preserve">Support Information</w:t>
-      </w:r>
-      <w:r>
-        <w:rPr>
-          <w:rtl w:val="0"/>
-        </w:rPr>
-        <w:t xml:space="preserve"> section in the </w:t>
-      </w:r>
-      <w:r>
-        <w:rPr>
-          <w:i w:val="1"/>
-          <w:rtl w:val="0"/>
-        </w:rPr>
-        <w:t xml:space="preserve">Integration Roadmap Description</w:t>
-      </w:r>
-      <w:r>
-        <w:rPr>
-          <w:rtl w:val="0"/>
-        </w:rPr>
-        <w:t xml:space="preserve">.</w:t>
+        <w:t xml:space="preserve">Prerequisite tasks</w:t>
+      </w:r>
+    </w:p>
+    <w:p>
+      <w:pPr>
+        <w:ind w:left="0" w:firstLine="0"/>
+        <w:rPr/>
+      </w:pPr>
+      <w:r>
+        <w:rPr>
+          <w:rtl w:val="0"/>
+        </w:rPr>
+        <w:t xml:space="preserve">None</w:t>
       </w:r>
     </w:p>
     <w:p>
@@ -139,34 +224,8 @@
         <w:pStyle w:val="Heading1"/>
         <w:rPr/>
       </w:pPr>
-      <w:bookmarkStart w:colFirst="0" w:colLast="0" w:name="_6i348loevvpr" w:id="5"/>
+      <w:bookmarkStart w:colFirst="0" w:colLast="0" w:name="_or75bbs86ws" w:id="5"/>
       <w:bookmarkEnd w:id="5"/>
-      <w:r>
-        <w:rPr>
-          <w:rtl w:val="0"/>
-        </w:rPr>
-        <w:t xml:space="preserve">Prerequisite tasks</w:t>
-      </w:r>
-    </w:p>
-    <w:p>
-      <w:pPr>
-        <w:ind w:left="0" w:firstLine="0"/>
-        <w:rPr/>
-      </w:pPr>
-      <w:r>
-        <w:rPr>
-          <w:rtl w:val="0"/>
-        </w:rPr>
-        <w:t xml:space="preserve">None</w:t>
-      </w:r>
-    </w:p>
-    <w:p>
-      <w:pPr>
-        <w:pStyle w:val="Heading1"/>
-        <w:rPr/>
-      </w:pPr>
-      <w:bookmarkStart w:colFirst="0" w:colLast="0" w:name="_or75bbs86ws" w:id="6"/>
-      <w:bookmarkEnd w:id="6"/>
       <w:r>
         <w:rPr>
           <w:rtl w:val="0"/>
@@ -186,8 +245,8 @@
           <w:u w:val="none"/>
         </w:rPr>
       </w:pPr>
-      <w:bookmarkStart w:colFirst="0" w:colLast="0" w:name="_v1pjh1z8pkoz" w:id="7"/>
-      <w:bookmarkEnd w:id="7"/>
+      <w:bookmarkStart w:colFirst="0" w:colLast="0" w:name="_v1pjh1z8pkoz" w:id="6"/>
+      <w:bookmarkEnd w:id="6"/>
       <w:r>
         <w:rPr>
           <w:rtl w:val="0"/>
@@ -309,8 +368,8 @@
           <w:u w:val="none"/>
         </w:rPr>
       </w:pPr>
-      <w:bookmarkStart w:colFirst="0" w:colLast="0" w:name="_tyjcwt" w:id="8"/>
-      <w:bookmarkEnd w:id="8"/>
+      <w:bookmarkStart w:colFirst="0" w:colLast="0" w:name="_tyjcwt" w:id="7"/>
+      <w:bookmarkEnd w:id="7"/>
       <w:r>
         <w:rPr>
           <w:rtl w:val="0"/>
@@ -635,8 +694,8 @@
         <w:pStyle w:val="Heading1"/>
         <w:rPr/>
       </w:pPr>
-      <w:bookmarkStart w:colFirst="0" w:colLast="0" w:name="_3r7k4knw2b7d" w:id="9"/>
-      <w:bookmarkEnd w:id="9"/>
+      <w:bookmarkStart w:colFirst="0" w:colLast="0" w:name="_3r7k4knw2b7d" w:id="8"/>
+      <w:bookmarkEnd w:id="8"/>
       <w:r>
         <w:rPr>
           <w:rtl w:val="0"/>
@@ -644,503 +703,169 @@
         <w:t xml:space="preserve">Document Management</w:t>
       </w:r>
     </w:p>
-    <w:tbl>
-      <w:tblPr>
-        <w:tblStyle w:val="Table1"/>
-        <w:tblW w:w="10530.0" w:type="dxa"/>
-        <w:jc w:val="left"/>
-        <w:tblInd w:w="285.0" w:type="dxa"/>
-        <w:tblBorders>
-          <w:top w:color="d9d9d9" w:space="0" w:sz="8" w:val="single"/>
-          <w:left w:color="d9d9d9" w:space="0" w:sz="8" w:val="single"/>
-          <w:bottom w:color="d9d9d9" w:space="0" w:sz="8" w:val="single"/>
-          <w:right w:color="d9d9d9" w:space="0" w:sz="8" w:val="single"/>
-          <w:insideH w:color="d9d9d9" w:space="0" w:sz="8" w:val="single"/>
-          <w:insideV w:color="d9d9d9" w:space="0" w:sz="8" w:val="single"/>
-        </w:tblBorders>
-        <w:tblLayout w:type="fixed"/>
-        <w:tblLook w:val="0600"/>
-      </w:tblPr>
-      <w:tblGrid>
-        <w:gridCol w:w="2520"/>
-        <w:gridCol w:w="8010"/>
-        <w:tblGridChange w:id="0">
-          <w:tblGrid>
-            <w:gridCol w:w="2520"/>
-            <w:gridCol w:w="8010"/>
-          </w:tblGrid>
-        </w:tblGridChange>
-      </w:tblGrid>
-      <w:tr>
-        <w:trPr>
-          <w:cantSplit w:val="0"/>
-          <w:tblHeader w:val="0"/>
-        </w:trPr>
-        <w:tc>
-          <w:tcPr>
-            <w:shd w:fill="auto" w:val="clear"/>
-            <w:tcMar>
-              <w:top w:w="100.0" w:type="dxa"/>
-              <w:left w:w="100.0" w:type="dxa"/>
-              <w:bottom w:w="100.0" w:type="dxa"/>
-              <w:right w:w="100.0" w:type="dxa"/>
-            </w:tcMar>
-            <w:vAlign w:val="top"/>
-          </w:tcPr>
-          <w:p>
-            <w:pPr>
-              <w:keepNext w:val="0"/>
-              <w:keepLines w:val="0"/>
-              <w:pageBreakBefore w:val="0"/>
-              <w:widowControl w:val="0"/>
-              <w:pBdr>
-                <w:top w:space="0" w:sz="0" w:val="nil"/>
-                <w:left w:space="0" w:sz="0" w:val="nil"/>
-                <w:bottom w:space="0" w:sz="0" w:val="nil"/>
-                <w:right w:space="0" w:sz="0" w:val="nil"/>
-                <w:between w:space="0" w:sz="0" w:val="nil"/>
-              </w:pBdr>
-              <w:shd w:fill="auto" w:val="clear"/>
-              <w:spacing w:after="0" w:before="0" w:line="240" w:lineRule="auto"/>
-              <w:ind w:left="0" w:right="0" w:firstLine="0"/>
-              <w:jc w:val="left"/>
-              <w:rPr>
-                <w:color w:val="434343"/>
-                <w:sz w:val="24"/>
-                <w:szCs w:val="24"/>
-              </w:rPr>
-            </w:pPr>
-            <w:r>
-              <w:rPr>
-                <w:color w:val="434343"/>
-                <w:sz w:val="24"/>
-                <w:szCs w:val="24"/>
-                <w:rtl w:val="0"/>
-              </w:rPr>
-              <w:t xml:space="preserve">Status</w:t>
-            </w:r>
-          </w:p>
-        </w:tc>
-        <w:tc>
-          <w:tcPr>
-            <w:shd w:fill="auto" w:val="clear"/>
-            <w:tcMar>
-              <w:top w:w="100.0" w:type="dxa"/>
-              <w:left w:w="100.0" w:type="dxa"/>
-              <w:bottom w:w="100.0" w:type="dxa"/>
-              <w:right w:w="100.0" w:type="dxa"/>
-            </w:tcMar>
-            <w:vAlign w:val="top"/>
-          </w:tcPr>
-          <w:p>
-            <w:pPr>
-              <w:keepNext w:val="0"/>
-              <w:keepLines w:val="0"/>
-              <w:pageBreakBefore w:val="0"/>
-              <w:widowControl w:val="0"/>
-              <w:pBdr>
-                <w:top w:space="0" w:sz="0" w:val="nil"/>
-                <w:left w:space="0" w:sz="0" w:val="nil"/>
-                <w:bottom w:space="0" w:sz="0" w:val="nil"/>
-                <w:right w:space="0" w:sz="0" w:val="nil"/>
-                <w:between w:space="0" w:sz="0" w:val="nil"/>
-              </w:pBdr>
-              <w:shd w:fill="auto" w:val="clear"/>
-              <w:spacing w:after="0" w:before="0" w:line="240" w:lineRule="auto"/>
-              <w:ind w:left="0" w:right="0" w:firstLine="0"/>
-              <w:jc w:val="left"/>
-              <w:rPr>
-                <w:color w:val="434343"/>
-                <w:sz w:val="24"/>
-                <w:szCs w:val="24"/>
-              </w:rPr>
-            </w:pPr>
-            <w:r>
-              <w:rPr>
-                <w:color w:val="434343"/>
-                <w:sz w:val="24"/>
-                <w:szCs w:val="24"/>
-                <w:rtl w:val="0"/>
-              </w:rPr>
-              <w:t xml:space="preserve">Draft</w:t>
-            </w:r>
-          </w:p>
-        </w:tc>
-      </w:tr>
-      <w:tr>
-        <w:trPr>
-          <w:cantSplit w:val="0"/>
-          <w:tblHeader w:val="0"/>
-        </w:trPr>
-        <w:tc>
-          <w:tcPr>
-            <w:shd w:fill="auto" w:val="clear"/>
-            <w:tcMar>
-              <w:top w:w="100.0" w:type="dxa"/>
-              <w:left w:w="100.0" w:type="dxa"/>
-              <w:bottom w:w="100.0" w:type="dxa"/>
-              <w:right w:w="100.0" w:type="dxa"/>
-            </w:tcMar>
-            <w:vAlign w:val="top"/>
-          </w:tcPr>
-          <w:p>
-            <w:pPr>
-              <w:keepNext w:val="0"/>
-              <w:keepLines w:val="0"/>
-              <w:pageBreakBefore w:val="0"/>
-              <w:widowControl w:val="0"/>
-              <w:pBdr>
-                <w:top w:space="0" w:sz="0" w:val="nil"/>
-                <w:left w:space="0" w:sz="0" w:val="nil"/>
-                <w:bottom w:space="0" w:sz="0" w:val="nil"/>
-                <w:right w:space="0" w:sz="0" w:val="nil"/>
-                <w:between w:space="0" w:sz="0" w:val="nil"/>
-              </w:pBdr>
-              <w:shd w:fill="auto" w:val="clear"/>
-              <w:spacing w:after="0" w:before="0" w:line="240" w:lineRule="auto"/>
-              <w:ind w:left="0" w:right="0" w:firstLine="0"/>
-              <w:jc w:val="left"/>
-              <w:rPr>
-                <w:color w:val="434343"/>
-                <w:sz w:val="24"/>
-                <w:szCs w:val="24"/>
-              </w:rPr>
-            </w:pPr>
-            <w:r>
-              <w:rPr>
-                <w:color w:val="434343"/>
-                <w:sz w:val="24"/>
-                <w:szCs w:val="24"/>
-                <w:rtl w:val="0"/>
-              </w:rPr>
-              <w:t xml:space="preserve">Official date</w:t>
-            </w:r>
-          </w:p>
-        </w:tc>
-        <w:tc>
-          <w:tcPr>
-            <w:shd w:fill="auto" w:val="clear"/>
-            <w:tcMar>
-              <w:top w:w="100.0" w:type="dxa"/>
-              <w:left w:w="100.0" w:type="dxa"/>
-              <w:bottom w:w="100.0" w:type="dxa"/>
-              <w:right w:w="100.0" w:type="dxa"/>
-            </w:tcMar>
-            <w:vAlign w:val="top"/>
-          </w:tcPr>
-          <w:p>
-            <w:pPr>
-              <w:keepNext w:val="0"/>
-              <w:keepLines w:val="0"/>
-              <w:pageBreakBefore w:val="0"/>
-              <w:widowControl w:val="0"/>
-              <w:pBdr>
-                <w:top w:space="0" w:sz="0" w:val="nil"/>
-                <w:left w:space="0" w:sz="0" w:val="nil"/>
-                <w:bottom w:space="0" w:sz="0" w:val="nil"/>
-                <w:right w:space="0" w:sz="0" w:val="nil"/>
-                <w:between w:space="0" w:sz="0" w:val="nil"/>
-              </w:pBdr>
-              <w:shd w:fill="auto" w:val="clear"/>
-              <w:spacing w:after="0" w:before="0" w:line="240" w:lineRule="auto"/>
-              <w:ind w:left="0" w:right="0" w:firstLine="0"/>
-              <w:jc w:val="left"/>
-              <w:rPr>
-                <w:color w:val="434343"/>
-                <w:sz w:val="24"/>
-                <w:szCs w:val="24"/>
-              </w:rPr>
-            </w:pPr>
-            <w:r>
-              <w:rPr>
-                <w:color w:val="434343"/>
-                <w:sz w:val="24"/>
-                <w:szCs w:val="24"/>
-                <w:rtl w:val="0"/>
-              </w:rPr>
-              <w:t xml:space="preserve">2/1/2023</w:t>
-            </w:r>
-          </w:p>
-        </w:tc>
-      </w:tr>
-      <w:tr>
-        <w:trPr>
-          <w:cantSplit w:val="0"/>
-          <w:tblHeader w:val="0"/>
-        </w:trPr>
-        <w:tc>
-          <w:tcPr>
-            <w:shd w:fill="auto" w:val="clear"/>
-            <w:tcMar>
-              <w:top w:w="100.0" w:type="dxa"/>
-              <w:left w:w="100.0" w:type="dxa"/>
-              <w:bottom w:w="100.0" w:type="dxa"/>
-              <w:right w:w="100.0" w:type="dxa"/>
-            </w:tcMar>
-            <w:vAlign w:val="top"/>
-          </w:tcPr>
-          <w:p>
-            <w:pPr>
-              <w:keepNext w:val="0"/>
-              <w:keepLines w:val="0"/>
-              <w:pageBreakBefore w:val="0"/>
-              <w:widowControl w:val="0"/>
-              <w:pBdr>
-                <w:top w:space="0" w:sz="0" w:val="nil"/>
-                <w:left w:space="0" w:sz="0" w:val="nil"/>
-                <w:bottom w:space="0" w:sz="0" w:val="nil"/>
-                <w:right w:space="0" w:sz="0" w:val="nil"/>
-                <w:between w:space="0" w:sz="0" w:val="nil"/>
-              </w:pBdr>
-              <w:shd w:fill="auto" w:val="clear"/>
-              <w:spacing w:after="0" w:before="0" w:line="240" w:lineRule="auto"/>
-              <w:ind w:left="0" w:right="0" w:firstLine="0"/>
-              <w:jc w:val="left"/>
-              <w:rPr>
-                <w:color w:val="434343"/>
-                <w:sz w:val="24"/>
-                <w:szCs w:val="24"/>
-              </w:rPr>
-            </w:pPr>
-            <w:r>
-              <w:rPr>
-                <w:color w:val="434343"/>
-                <w:sz w:val="24"/>
-                <w:szCs w:val="24"/>
-                <w:rtl w:val="0"/>
-              </w:rPr>
-              <w:t xml:space="preserve">Retired date</w:t>
-            </w:r>
-          </w:p>
-        </w:tc>
-        <w:tc>
-          <w:tcPr>
-            <w:shd w:fill="auto" w:val="clear"/>
-            <w:tcMar>
-              <w:top w:w="100.0" w:type="dxa"/>
-              <w:left w:w="100.0" w:type="dxa"/>
-              <w:bottom w:w="100.0" w:type="dxa"/>
-              <w:right w:w="100.0" w:type="dxa"/>
-            </w:tcMar>
-            <w:vAlign w:val="top"/>
-          </w:tcPr>
-          <w:p>
-            <w:pPr>
-              <w:keepNext w:val="0"/>
-              <w:keepLines w:val="0"/>
-              <w:pageBreakBefore w:val="0"/>
-              <w:widowControl w:val="0"/>
-              <w:pBdr>
-                <w:top w:space="0" w:sz="0" w:val="nil"/>
-                <w:left w:space="0" w:sz="0" w:val="nil"/>
-                <w:bottom w:space="0" w:sz="0" w:val="nil"/>
-                <w:right w:space="0" w:sz="0" w:val="nil"/>
-                <w:between w:space="0" w:sz="0" w:val="nil"/>
-              </w:pBdr>
-              <w:shd w:fill="auto" w:val="clear"/>
-              <w:spacing w:after="0" w:before="0" w:line="240" w:lineRule="auto"/>
-              <w:ind w:left="0" w:right="0" w:firstLine="0"/>
-              <w:jc w:val="left"/>
-              <w:rPr>
-                <w:color w:val="434343"/>
-                <w:sz w:val="24"/>
-                <w:szCs w:val="24"/>
-              </w:rPr>
-            </w:pPr>
-            <w:r>
-              <w:rPr>
-                <w:rtl w:val="0"/>
-              </w:rPr>
-            </w:r>
-          </w:p>
-        </w:tc>
-      </w:tr>
-      <w:tr>
-        <w:trPr>
-          <w:cantSplit w:val="0"/>
-          <w:tblHeader w:val="0"/>
-        </w:trPr>
-        <w:tc>
-          <w:tcPr>
-            <w:shd w:fill="auto" w:val="clear"/>
-            <w:tcMar>
-              <w:top w:w="100.0" w:type="dxa"/>
-              <w:left w:w="100.0" w:type="dxa"/>
-              <w:bottom w:w="100.0" w:type="dxa"/>
-              <w:right w:w="100.0" w:type="dxa"/>
-            </w:tcMar>
-            <w:vAlign w:val="top"/>
-          </w:tcPr>
-          <w:p>
-            <w:pPr>
-              <w:keepNext w:val="0"/>
-              <w:keepLines w:val="0"/>
-              <w:pageBreakBefore w:val="0"/>
-              <w:widowControl w:val="0"/>
-              <w:pBdr>
-                <w:top w:space="0" w:sz="0" w:val="nil"/>
-                <w:left w:space="0" w:sz="0" w:val="nil"/>
-                <w:bottom w:space="0" w:sz="0" w:val="nil"/>
-                <w:right w:space="0" w:sz="0" w:val="nil"/>
-                <w:between w:space="0" w:sz="0" w:val="nil"/>
-              </w:pBdr>
-              <w:shd w:fill="auto" w:val="clear"/>
-              <w:spacing w:after="0" w:before="0" w:line="240" w:lineRule="auto"/>
-              <w:ind w:left="0" w:right="0" w:firstLine="0"/>
-              <w:jc w:val="left"/>
-              <w:rPr>
-                <w:color w:val="434343"/>
-                <w:sz w:val="24"/>
-                <w:szCs w:val="24"/>
-              </w:rPr>
-            </w:pPr>
-            <w:r>
-              <w:rPr>
-                <w:color w:val="434343"/>
-                <w:sz w:val="24"/>
-                <w:szCs w:val="24"/>
-                <w:rtl w:val="0"/>
-              </w:rPr>
-              <w:t xml:space="preserve">Coordinators</w:t>
-            </w:r>
-          </w:p>
-        </w:tc>
-        <w:tc>
-          <w:tcPr>
-            <w:shd w:fill="auto" w:val="clear"/>
-            <w:tcMar>
-              <w:top w:w="100.0" w:type="dxa"/>
-              <w:left w:w="100.0" w:type="dxa"/>
-              <w:bottom w:w="100.0" w:type="dxa"/>
-              <w:right w:w="100.0" w:type="dxa"/>
-            </w:tcMar>
-            <w:vAlign w:val="top"/>
-          </w:tcPr>
-          <w:p>
-            <w:pPr>
-              <w:rPr>
-                <w:color w:val="434343"/>
-                <w:sz w:val="24"/>
-                <w:szCs w:val="24"/>
-              </w:rPr>
-            </w:pPr>
-            <w:r>
-              <w:rPr>
-                <w:sz w:val="24"/>
-                <w:szCs w:val="24"/>
-                <w:rtl w:val="0"/>
-              </w:rPr>
-              <w:t xml:space="preserve">JP Navarro, ACCESS Operations</w:t>
-            </w:r>
-            <w:r>
-              <w:rPr>
-                <w:rtl w:val="0"/>
-              </w:rPr>
-            </w:r>
-          </w:p>
-        </w:tc>
-      </w:tr>
-      <w:tr>
-        <w:trPr>
-          <w:cantSplit w:val="0"/>
-          <w:tblHeader w:val="0"/>
-        </w:trPr>
-        <w:tc>
-          <w:tcPr>
-            <w:shd w:fill="auto" w:val="clear"/>
-            <w:tcMar>
-              <w:top w:w="100.0" w:type="dxa"/>
-              <w:left w:w="100.0" w:type="dxa"/>
-              <w:bottom w:w="100.0" w:type="dxa"/>
-              <w:right w:w="100.0" w:type="dxa"/>
-            </w:tcMar>
-            <w:vAlign w:val="top"/>
-          </w:tcPr>
-          <w:p>
-            <w:pPr>
-              <w:keepNext w:val="0"/>
-              <w:keepLines w:val="0"/>
-              <w:pageBreakBefore w:val="0"/>
-              <w:widowControl w:val="0"/>
-              <w:pBdr>
-                <w:top w:space="0" w:sz="0" w:val="nil"/>
-                <w:left w:space="0" w:sz="0" w:val="nil"/>
-                <w:bottom w:space="0" w:sz="0" w:val="nil"/>
-                <w:right w:space="0" w:sz="0" w:val="nil"/>
-                <w:between w:space="0" w:sz="0" w:val="nil"/>
-              </w:pBdr>
-              <w:shd w:fill="auto" w:val="clear"/>
-              <w:spacing w:after="0" w:before="0" w:line="240" w:lineRule="auto"/>
-              <w:ind w:left="0" w:right="0" w:firstLine="0"/>
-              <w:jc w:val="left"/>
-              <w:rPr>
-                <w:color w:val="434343"/>
-                <w:sz w:val="24"/>
-                <w:szCs w:val="24"/>
-              </w:rPr>
-            </w:pPr>
-            <w:r>
-              <w:rPr>
-                <w:color w:val="434343"/>
-                <w:sz w:val="24"/>
-                <w:szCs w:val="24"/>
-                <w:rtl w:val="0"/>
-              </w:rPr>
-              <w:t xml:space="preserve">Last revised date</w:t>
-            </w:r>
-          </w:p>
-        </w:tc>
-        <w:tc>
-          <w:tcPr>
-            <w:shd w:fill="auto" w:val="clear"/>
-            <w:tcMar>
-              <w:top w:w="100.0" w:type="dxa"/>
-              <w:left w:w="100.0" w:type="dxa"/>
-              <w:bottom w:w="100.0" w:type="dxa"/>
-              <w:right w:w="100.0" w:type="dxa"/>
-            </w:tcMar>
-            <w:vAlign w:val="top"/>
-          </w:tcPr>
-          <w:p>
-            <w:pPr>
-              <w:keepNext w:val="0"/>
-              <w:keepLines w:val="0"/>
-              <w:pageBreakBefore w:val="0"/>
-              <w:widowControl w:val="0"/>
-              <w:pBdr>
-                <w:top w:space="0" w:sz="0" w:val="nil"/>
-                <w:left w:space="0" w:sz="0" w:val="nil"/>
-                <w:bottom w:space="0" w:sz="0" w:val="nil"/>
-                <w:right w:space="0" w:sz="0" w:val="nil"/>
-                <w:between w:space="0" w:sz="0" w:val="nil"/>
-              </w:pBdr>
-              <w:shd w:fill="auto" w:val="clear"/>
-              <w:spacing w:after="0" w:before="0" w:line="240" w:lineRule="auto"/>
-              <w:ind w:left="0" w:right="0" w:firstLine="0"/>
-              <w:jc w:val="left"/>
-              <w:rPr>
-                <w:color w:val="434343"/>
-                <w:sz w:val="24"/>
-                <w:szCs w:val="24"/>
-              </w:rPr>
-            </w:pPr>
-            <w:r>
-              <w:rPr>
-                <w:color w:val="434343"/>
-                <w:sz w:val="24"/>
-                <w:szCs w:val="24"/>
-                <w:rtl w:val="0"/>
-              </w:rPr>
-              <w:t xml:space="preserve">1/17/2023</w:t>
-            </w:r>
-          </w:p>
-        </w:tc>
-      </w:tr>
-    </w:tbl>
-    <w:p>
-      <w:pPr>
-        <w:rPr/>
-      </w:pPr>
+    <w:p>
+      <w:pPr>
+        <w:rPr>
+          <w:sz w:val="24"/>
+          <w:szCs w:val="24"/>
+        </w:rPr>
+      </w:pPr>
+      <w:r>
+        <w:rPr>
+          <w:b w:val="1"/>
+          <w:sz w:val="24"/>
+          <w:szCs w:val="24"/>
+          <w:rtl w:val="0"/>
+        </w:rPr>
+        <w:t xml:space="preserve">Status</w:t>
+      </w:r>
+      <w:r>
+        <w:rPr>
+          <w:sz w:val="24"/>
+          <w:szCs w:val="24"/>
+          <w:rtl w:val="0"/>
+        </w:rPr>
+        <w:t xml:space="preserve">: </w:t>
+      </w:r>
+      <w:r>
+        <w:rPr>
+          <w:color w:val="434343"/>
+          <w:sz w:val="24"/>
+          <w:szCs w:val="24"/>
+          <w:rtl w:val="0"/>
+        </w:rPr>
+        <w:t xml:space="preserve">Draft</w:t>
+      </w:r>
+      <w:r>
+        <w:rPr>
+          <w:rtl w:val="0"/>
+        </w:rPr>
+      </w:r>
+    </w:p>
+    <w:p>
+      <w:pPr>
+        <w:rPr>
+          <w:sz w:val="24"/>
+          <w:szCs w:val="24"/>
+        </w:rPr>
+      </w:pPr>
+      <w:r>
+        <w:rPr>
+          <w:b w:val="1"/>
+          <w:sz w:val="24"/>
+          <w:szCs w:val="24"/>
+          <w:rtl w:val="0"/>
+        </w:rPr>
+        <w:t xml:space="preserve">Official date</w:t>
+      </w:r>
+      <w:r>
+        <w:rPr>
+          <w:sz w:val="24"/>
+          <w:szCs w:val="24"/>
+          <w:rtl w:val="0"/>
+        </w:rPr>
+        <w:t xml:space="preserve">: </w:t>
+      </w:r>
+      <w:r>
+        <w:rPr>
+          <w:color w:val="434343"/>
+          <w:sz w:val="24"/>
+          <w:szCs w:val="24"/>
+          <w:rtl w:val="0"/>
+        </w:rPr>
+        <w:t xml:space="preserve">2/1/2023</w:t>
+      </w:r>
+      <w:r>
+        <w:rPr>
+          <w:rtl w:val="0"/>
+        </w:rPr>
+      </w:r>
+    </w:p>
+    <w:p>
+      <w:pPr>
+        <w:rPr>
+          <w:sz w:val="24"/>
+          <w:szCs w:val="24"/>
+        </w:rPr>
+      </w:pPr>
+      <w:r>
+        <w:rPr>
+          <w:b w:val="1"/>
+          <w:sz w:val="24"/>
+          <w:szCs w:val="24"/>
+          <w:rtl w:val="0"/>
+        </w:rPr>
+        <w:t xml:space="preserve">Coordinators</w:t>
+      </w:r>
+      <w:r>
+        <w:rPr>
+          <w:sz w:val="24"/>
+          <w:szCs w:val="24"/>
+          <w:rtl w:val="0"/>
+        </w:rPr>
+        <w:t xml:space="preserve">: JP Navarro, ACCESS Operations</w:t>
+      </w:r>
+    </w:p>
+    <w:p>
+      <w:pPr>
+        <w:rPr>
+          <w:sz w:val="24"/>
+          <w:szCs w:val="24"/>
+        </w:rPr>
+      </w:pPr>
+      <w:r>
+        <w:rPr>
+          <w:b w:val="1"/>
+          <w:sz w:val="24"/>
+          <w:szCs w:val="24"/>
+          <w:rtl w:val="0"/>
+        </w:rPr>
+        <w:t xml:space="preserve">Last revised date</w:t>
+      </w:r>
+      <w:r>
+        <w:rPr>
+          <w:sz w:val="24"/>
+          <w:szCs w:val="24"/>
+          <w:rtl w:val="0"/>
+        </w:rPr>
+        <w:t xml:space="preserve">: </w:t>
+      </w:r>
+      <w:r>
+        <w:rPr>
+          <w:color w:val="434343"/>
+          <w:sz w:val="24"/>
+          <w:szCs w:val="24"/>
+          <w:rtl w:val="0"/>
+        </w:rPr>
+        <w:t xml:space="preserve">1/17/2023</w:t>
+      </w:r>
+      <w:r>
+        <w:rPr>
+          <w:rtl w:val="0"/>
+        </w:rPr>
+      </w:r>
+    </w:p>
+    <w:p>
+      <w:pPr>
+        <w:rPr/>
+      </w:pPr>
+      <w:r>
+        <w:rPr>
+          <w:b w:val="1"/>
+          <w:sz w:val="24"/>
+          <w:szCs w:val="24"/>
+          <w:rtl w:val="0"/>
+        </w:rPr>
+        <w:t xml:space="preserve">Retired date</w:t>
+      </w:r>
+      <w:r>
+        <w:rPr>
+          <w:sz w:val="24"/>
+          <w:szCs w:val="24"/>
+          <w:rtl w:val="0"/>
+        </w:rPr>
+        <w:t xml:space="preserve">: </w:t>
+      </w:r>
       <w:r>
         <w:rPr>
           <w:rtl w:val="0"/>
@@ -1652,55 +1377,6 @@
       <w:sz w:val="30"/>
       <w:szCs w:val="30"/>
     </w:rPr>
-  </w:style>
-  <w:style w:type="table" w:styleId="Table1">
-    <w:basedOn w:val="TableNormal"/>
-    <w:tblPr>
-      <w:tblStyleRowBandSize w:val="1"/>
-      <w:tblStyleColBandSize w:val="1"/>
-      <w:tblCellMar>
-        <w:top w:w="100.0" w:type="dxa"/>
-        <w:left w:w="100.0" w:type="dxa"/>
-        <w:bottom w:w="100.0" w:type="dxa"/>
-        <w:right w:w="100.0" w:type="dxa"/>
-      </w:tblCellMar>
-    </w:tblPr>
-    <w:tblStylePr w:type="band1Horz">
-      <w:tcPr/>
-    </w:tblStylePr>
-    <w:tblStylePr w:type="band1Vert">
-      <w:tcPr/>
-    </w:tblStylePr>
-    <w:tblStylePr w:type="band2Horz">
-      <w:tcPr/>
-    </w:tblStylePr>
-    <w:tblStylePr w:type="band2Vert">
-      <w:tcPr/>
-    </w:tblStylePr>
-    <w:tblStylePr w:type="firstCol">
-      <w:tcPr/>
-    </w:tblStylePr>
-    <w:tblStylePr w:type="firstRow">
-      <w:tcPr/>
-    </w:tblStylePr>
-    <w:tblStylePr w:type="lastCol">
-      <w:tcPr/>
-    </w:tblStylePr>
-    <w:tblStylePr w:type="lastRow">
-      <w:tcPr/>
-    </w:tblStylePr>
-    <w:tblStylePr w:type="neCell">
-      <w:tcPr/>
-    </w:tblStylePr>
-    <w:tblStylePr w:type="nwCell">
-      <w:tcPr/>
-    </w:tblStylePr>
-    <w:tblStylePr w:type="seCell">
-      <w:tcPr/>
-    </w:tblStylePr>
-    <w:tblStylePr w:type="swCell">
-      <w:tcPr/>
-    </w:tblStylePr>
   </w:style>
 </w:styles>
 </file>

</xml_diff>

<commit_message>
Fix Title, Subtitle, Headings in source document, try doctree titlesonly
</commit_message>
<xml_diff>
--- a/docs/gdrive_source/Tasks/ACCESS Allocated Resource Integration Coordination v1.docx
+++ b/docs/gdrive_source/Tasks/ACCESS Allocated Resource Integration Coordination v1.docx
@@ -4,7 +4,7 @@
   <w:body>
     <w:p>
       <w:pPr>
-        <w:pStyle w:val="Title"/>
+        <w:pStyle w:val="Heading1"/>
         <w:jc w:val="center"/>
         <w:rPr/>
       </w:pPr>
@@ -25,17 +25,35 @@
     </w:p>
     <w:p>
       <w:pPr>
-        <w:pStyle w:val="Subtitle"/>
         <w:jc w:val="center"/>
         <w:rPr/>
       </w:pPr>
-      <w:bookmarkStart w:colFirst="0" w:colLast="0" w:name="_30j0zll" w:id="1"/>
-      <w:bookmarkEnd w:id="1"/>
-      <w:r>
-        <w:rPr>
-          <w:rtl w:val="0"/>
-        </w:rPr>
-        <w:t xml:space="preserve">Integration Roadmap Task</w:t>
+      <w:r>
+        <w:rPr>
+          <w:sz w:val="28"/>
+          <w:szCs w:val="28"/>
+          <w:rtl w:val="0"/>
+        </w:rPr>
+        <w:t xml:space="preserve">Infrastructure Integration Roadmap Task</w:t>
+      </w:r>
+      <w:r>
+        <w:rPr>
+          <w:rtl w:val="0"/>
+        </w:rPr>
+      </w:r>
+    </w:p>
+    <w:p>
+      <w:pPr>
+        <w:rPr>
+          <w:b w:val="1"/>
+          <w:sz w:val="24"/>
+          <w:szCs w:val="24"/>
+        </w:rPr>
+      </w:pPr>
+      <w:r>
+        <w:rPr>
+          <w:rtl w:val="0"/>
+        </w:rPr>
       </w:r>
     </w:p>
     <w:p>
@@ -119,134 +137,132 @@
     </w:p>
     <w:p>
       <w:pPr>
-        <w:pStyle w:val="Heading1"/>
-        <w:rPr/>
-      </w:pPr>
-      <w:bookmarkStart w:colFirst="0" w:colLast="0" w:name="_wg7wlqhg2tml" w:id="2"/>
+        <w:pStyle w:val="Heading2"/>
+        <w:rPr/>
+      </w:pPr>
+      <w:bookmarkStart w:colFirst="0" w:colLast="0" w:name="_wg7wlqhg2tml" w:id="1"/>
+      <w:bookmarkEnd w:id="1"/>
+      <w:r>
+        <w:rPr>
+          <w:rtl w:val="0"/>
+        </w:rPr>
+        <w:t xml:space="preserve">Summary</w:t>
+      </w:r>
+    </w:p>
+    <w:p>
+      <w:pPr>
+        <w:rPr/>
+      </w:pPr>
+      <w:r>
+        <w:rPr>
+          <w:rtl w:val="0"/>
+        </w:rPr>
+        <w:t xml:space="preserve">A resource provider wishing to integrate an ACCESS allocated compute, storage, or cloud resource contacts ACCESS to start the integration process, provides basic resource information, and identifies resource provider staff contacts that will be involved in coordination, technical integration, and ongoing support activities. </w:t>
+      </w:r>
+    </w:p>
+    <w:p>
+      <w:pPr>
+        <w:pStyle w:val="Heading2"/>
+        <w:rPr/>
+      </w:pPr>
+      <w:bookmarkStart w:colFirst="0" w:colLast="0" w:name="_8e3vikzea5p" w:id="2"/>
       <w:bookmarkEnd w:id="2"/>
       <w:r>
         <w:rPr>
           <w:rtl w:val="0"/>
         </w:rPr>
-        <w:t xml:space="preserve">Summary</w:t>
-      </w:r>
-    </w:p>
-    <w:p>
-      <w:pPr>
-        <w:rPr/>
-      </w:pPr>
-      <w:r>
-        <w:rPr>
-          <w:rtl w:val="0"/>
-        </w:rPr>
-        <w:t xml:space="preserve">A resource provider wishing to integrate an ACCESS allocated compute, storage, or cloud resource contacts ACCESS to start the integration process, provides basic resource information, and identifies resource provider staff contacts that will be involved in coordination, technical integration, and ongoing support activities. </w:t>
-      </w:r>
-    </w:p>
-    <w:p>
-      <w:pPr>
-        <w:pStyle w:val="Heading1"/>
-        <w:rPr/>
-      </w:pPr>
-      <w:bookmarkStart w:colFirst="0" w:colLast="0" w:name="_8e3vikzea5p" w:id="3"/>
+        <w:t xml:space="preserve">Support Information</w:t>
+      </w:r>
+    </w:p>
+    <w:p>
+      <w:pPr>
+        <w:rPr/>
+      </w:pPr>
+      <w:r>
+        <w:rPr>
+          <w:rtl w:val="0"/>
+        </w:rPr>
+        <w:t xml:space="preserve">For assistance with this task see the </w:t>
+      </w:r>
+      <w:r>
+        <w:rPr>
+          <w:i w:val="1"/>
+          <w:rtl w:val="0"/>
+        </w:rPr>
+        <w:t xml:space="preserve">Support Information</w:t>
+      </w:r>
+      <w:r>
+        <w:rPr>
+          <w:rtl w:val="0"/>
+        </w:rPr>
+        <w:t xml:space="preserve"> section in the </w:t>
+      </w:r>
+      <w:r>
+        <w:rPr>
+          <w:i w:val="1"/>
+          <w:rtl w:val="0"/>
+        </w:rPr>
+        <w:t xml:space="preserve">Integration Roadmap Description</w:t>
+      </w:r>
+      <w:r>
+        <w:rPr>
+          <w:rtl w:val="0"/>
+        </w:rPr>
+        <w:t xml:space="preserve">.</w:t>
+      </w:r>
+    </w:p>
+    <w:p>
+      <w:pPr>
+        <w:pStyle w:val="Heading2"/>
+        <w:rPr/>
+      </w:pPr>
+      <w:bookmarkStart w:colFirst="0" w:colLast="0" w:name="_6i348loevvpr" w:id="3"/>
       <w:bookmarkEnd w:id="3"/>
       <w:r>
         <w:rPr>
           <w:rtl w:val="0"/>
         </w:rPr>
-        <w:t xml:space="preserve">Support Information</w:t>
-      </w:r>
-    </w:p>
-    <w:p>
-      <w:pPr>
-        <w:rPr/>
-      </w:pPr>
-      <w:r>
-        <w:rPr>
-          <w:rtl w:val="0"/>
-        </w:rPr>
-        <w:t xml:space="preserve">For assistance with this task see the </w:t>
-      </w:r>
-      <w:r>
-        <w:rPr>
-          <w:i w:val="1"/>
-          <w:rtl w:val="0"/>
-        </w:rPr>
-        <w:t xml:space="preserve">Support Information</w:t>
-      </w:r>
-      <w:r>
-        <w:rPr>
-          <w:rtl w:val="0"/>
-        </w:rPr>
-        <w:t xml:space="preserve"> section in the </w:t>
-      </w:r>
-      <w:r>
-        <w:rPr>
-          <w:i w:val="1"/>
-          <w:rtl w:val="0"/>
-        </w:rPr>
-        <w:t xml:space="preserve">Integration Roadmap Description</w:t>
-      </w:r>
-      <w:r>
-        <w:rPr>
-          <w:rtl w:val="0"/>
-        </w:rPr>
-        <w:t xml:space="preserve">.</w:t>
-      </w:r>
-    </w:p>
-    <w:p>
-      <w:pPr>
-        <w:pStyle w:val="Heading1"/>
-        <w:rPr/>
-      </w:pPr>
-      <w:bookmarkStart w:colFirst="0" w:colLast="0" w:name="_6i348loevvpr" w:id="4"/>
+        <w:t xml:space="preserve">Prerequisite tasks</w:t>
+      </w:r>
+    </w:p>
+    <w:p>
+      <w:pPr>
+        <w:ind w:left="0" w:firstLine="0"/>
+        <w:rPr/>
+      </w:pPr>
+      <w:r>
+        <w:rPr>
+          <w:rtl w:val="0"/>
+        </w:rPr>
+        <w:t xml:space="preserve">None</w:t>
+      </w:r>
+    </w:p>
+    <w:p>
+      <w:pPr>
+        <w:pStyle w:val="Heading2"/>
+        <w:rPr/>
+      </w:pPr>
+      <w:bookmarkStart w:colFirst="0" w:colLast="0" w:name="_or75bbs86ws" w:id="4"/>
       <w:bookmarkEnd w:id="4"/>
       <w:r>
         <w:rPr>
           <w:rtl w:val="0"/>
         </w:rPr>
-        <w:t xml:space="preserve">Prerequisite tasks</w:t>
-      </w:r>
-    </w:p>
-    <w:p>
-      <w:pPr>
-        <w:ind w:left="0" w:firstLine="0"/>
-        <w:rPr/>
-      </w:pPr>
-      <w:r>
-        <w:rPr>
-          <w:rtl w:val="0"/>
-        </w:rPr>
-        <w:t xml:space="preserve">None</w:t>
-      </w:r>
-    </w:p>
-    <w:p>
-      <w:pPr>
-        <w:pStyle w:val="Heading1"/>
-        <w:rPr/>
-      </w:pPr>
-      <w:bookmarkStart w:colFirst="0" w:colLast="0" w:name="_or75bbs86ws" w:id="5"/>
-      <w:bookmarkEnd w:id="5"/>
-      <w:r>
-        <w:rPr>
-          <w:rtl w:val="0"/>
-        </w:rPr>
         <w:t xml:space="preserve">Operator Instructions</w:t>
       </w:r>
     </w:p>
     <w:p>
       <w:pPr>
-        <w:pStyle w:val="Heading2"/>
+        <w:pStyle w:val="Heading3"/>
         <w:numPr>
           <w:ilvl w:val="0"/>
           <w:numId w:val="2"/>
         </w:numPr>
         <w:ind w:left="720" w:hanging="360"/>
-        <w:rPr>
-          <w:u w:val="none"/>
-        </w:rPr>
-      </w:pPr>
-      <w:bookmarkStart w:colFirst="0" w:colLast="0" w:name="_v1pjh1z8pkoz" w:id="6"/>
-      <w:bookmarkEnd w:id="6"/>
+        <w:rPr/>
+      </w:pPr>
+      <w:bookmarkStart w:colFirst="0" w:colLast="0" w:name="_v1pjh1z8pkoz" w:id="5"/>
+      <w:bookmarkEnd w:id="5"/>
       <w:r>
         <w:rPr>
           <w:rtl w:val="0"/>
@@ -358,34 +374,21 @@
     </w:p>
     <w:p>
       <w:pPr>
-        <w:pStyle w:val="Heading2"/>
+        <w:pStyle w:val="Heading3"/>
         <w:numPr>
           <w:ilvl w:val="0"/>
           <w:numId w:val="2"/>
         </w:numPr>
         <w:ind w:left="720" w:hanging="360"/>
-        <w:rPr>
-          <w:u w:val="none"/>
-        </w:rPr>
-      </w:pPr>
-      <w:bookmarkStart w:colFirst="0" w:colLast="0" w:name="_tyjcwt" w:id="7"/>
-      <w:bookmarkEnd w:id="7"/>
-      <w:r>
-        <w:rPr>
-          <w:rtl w:val="0"/>
-        </w:rPr>
-        <w:t xml:space="preserve">Identity Resource Provider C</w:t>
-      </w:r>
-      <w:r>
-        <w:rPr>
-          <w:rtl w:val="0"/>
-        </w:rPr>
-        <w:t xml:space="preserve">ontacts</w:t>
-      </w:r>
-      <w:r>
-        <w:rPr>
-          <w:rtl w:val="0"/>
-        </w:rPr>
+        <w:rPr/>
+      </w:pPr>
+      <w:bookmarkStart w:colFirst="0" w:colLast="0" w:name="_tyjcwt" w:id="6"/>
+      <w:bookmarkEnd w:id="6"/>
+      <w:r>
+        <w:rPr>
+          <w:rtl w:val="0"/>
+        </w:rPr>
+        <w:t xml:space="preserve">Identity Resource Provider Contacts</w:t>
       </w:r>
     </w:p>
     <w:p>
@@ -691,11 +694,11 @@
     </w:p>
     <w:p>
       <w:pPr>
-        <w:pStyle w:val="Heading1"/>
-        <w:rPr/>
-      </w:pPr>
-      <w:bookmarkStart w:colFirst="0" w:colLast="0" w:name="_3r7k4knw2b7d" w:id="8"/>
-      <w:bookmarkEnd w:id="8"/>
+        <w:pStyle w:val="Heading2"/>
+        <w:rPr/>
+      </w:pPr>
+      <w:bookmarkStart w:colFirst="0" w:colLast="0" w:name="_3r7k4knw2b7d" w:id="7"/>
+      <w:bookmarkEnd w:id="7"/>
       <w:r>
         <w:rPr>
           <w:rtl w:val="0"/>

</xml_diff>